<commit_message>
templated Mokuami and moved to READY -kt
</commit_message>
<xml_diff>
--- a/1_Templated Entries/READY/Sadayakko, Kawakami (Wetmore) templated kt.docx
+++ b/1_Templated Entries/READY/Sadayakko, Kawakami (Wetmore) templated kt.docx
@@ -325,6 +325,7 @@
             </w:placeholder>
             <w:text/>
           </w:sdtPr>
+          <w:sdtEndPr/>
           <w:sdtContent>
             <w:tc>
               <w:tcPr>
@@ -342,9 +343,7 @@
                 </w:pPr>
                 <w:r>
                   <w:rPr>
-                    <w:rFonts w:ascii="Times New Roman" w:hAnsi="Times New Roman" w:cs="Times New Roman"/>
-                    <w:sz w:val="24"/>
-                    <w:szCs w:val="24"/>
+                    <w:rFonts w:cs="Times New Roman"/>
                     <w:lang w:val="en-US"/>
                   </w:rPr>
                   <w:t xml:space="preserve">Kawakami </w:t>
@@ -352,9 +351,7 @@
                 <w:proofErr w:type="spellStart"/>
                 <w:r>
                   <w:rPr>
-                    <w:rFonts w:ascii="Times New Roman" w:hAnsi="Times New Roman" w:cs="Times New Roman"/>
-                    <w:sz w:val="24"/>
-                    <w:szCs w:val="24"/>
+                    <w:rFonts w:cs="Times New Roman"/>
                     <w:lang w:val="en-US"/>
                   </w:rPr>
                   <w:t>Sadayakko</w:t>
@@ -362,9 +359,7 @@
                 <w:proofErr w:type="spellEnd"/>
                 <w:r>
                   <w:rPr>
-                    <w:rFonts w:ascii="Times New Roman" w:hAnsi="Times New Roman" w:cs="Times New Roman"/>
-                    <w:sz w:val="24"/>
-                    <w:szCs w:val="24"/>
+                    <w:rFonts w:cs="Times New Roman"/>
                     <w:lang w:val="en-US"/>
                   </w:rPr>
                   <w:t xml:space="preserve"> (1871-1946)</w:t>
@@ -490,7 +485,12 @@
                 </w:r>
                 <w:proofErr w:type="gramEnd"/>
                 <w:r>
-                  <w:t xml:space="preserve"> a pioneer of western drama in Japan and one of the first Japanese to perform in the West, with her husband she was an innovator of intercultural theatre.</w:t>
+                  <w:t xml:space="preserve"> a pioneer of western drama in Jap</w:t>
+                </w:r>
+                <w:bookmarkStart w:id="0" w:name="_GoBack"/>
+                <w:bookmarkEnd w:id="0"/>
+                <w:r>
+                  <w:t>an and one of the first Japanese to perform in the West, with her husband she was an innovator of intercultural theatre.</w:t>
                 </w:r>
               </w:p>
               <w:p/>
@@ -935,6 +935,7 @@
                     <w:id w:val="1903407210"/>
                     <w:citation/>
                   </w:sdtPr>
+                  <w:sdtEndPr/>
                   <w:sdtContent>
                     <w:r>
                       <w:fldChar w:fldCharType="begin"/>
@@ -968,6 +969,7 @@
                     <w:id w:val="-1126615692"/>
                     <w:citation/>
                   </w:sdtPr>
+                  <w:sdtEndPr/>
                   <w:sdtContent>
                     <w:r>
                       <w:fldChar w:fldCharType="begin"/>
@@ -1001,6 +1003,7 @@
                     <w:id w:val="-1968420850"/>
                     <w:citation/>
                   </w:sdtPr>
+                  <w:sdtEndPr/>
                   <w:sdtContent>
                     <w:r>
                       <w:fldChar w:fldCharType="begin"/>
@@ -3036,6 +3039,10 @@
     <w:compatSetting w:name="enableOpenTypeFeatures" w:uri="http://schemas.microsoft.com/office/word" w:val="1"/>
     <w:compatSetting w:name="doNotFlipMirrorIndents" w:uri="http://schemas.microsoft.com/office/word" w:val="1"/>
   </w:compat>
+  <w:rsids>
+    <w:rsidRoot w:val="001115BA"/>
+    <w:rsid w:val="001115BA"/>
+  </w:rsids>
   <m:mathPr>
     <m:mathFont m:val="Cambria Math"/>
     <m:brkBin m:val="before"/>
@@ -3776,7 +3783,7 @@
   <a:extraClrSchemeLst/>
   <a:extLst>
     <a:ext uri="{05A4C25C-085E-4340-85A3-A5531E510DB2}">
-      <thm15:themeFamily xmlns:thm15="http://schemas.microsoft.com/office/thememl/2012/main" xmlns="" name="Office Theme" id="{62F939B6-93AF-4DB8-9C6B-D6C7DFDC589F}" vid="{4A3C46E8-61CC-4603-A589-7422A47A8E4A}"/>
+      <thm15:themeFamily xmlns="" xmlns:thm15="http://schemas.microsoft.com/office/thememl/2012/main" name="Office Theme" id="{62F939B6-93AF-4DB8-9C6B-D6C7DFDC589F}" vid="{4A3C46E8-61CC-4603-A589-7422A47A8E4A}"/>
     </a:ext>
   </a:extLst>
 </a:theme>
@@ -3849,7 +3856,7 @@
 </file>
 
 <file path=customXml/itemProps1.xml><?xml version="1.0" encoding="utf-8"?>
-<ds:datastoreItem xmlns:ds="http://schemas.openxmlformats.org/officeDocument/2006/customXml" ds:itemID="{9053337E-3D93-5A49-9F60-E545ABB57FCF}">
+<ds:datastoreItem xmlns:ds="http://schemas.openxmlformats.org/officeDocument/2006/customXml" ds:itemID="{3DA69281-D4C6-8048-9067-839221AAEF13}">
   <ds:schemaRefs>
     <ds:schemaRef ds:uri="http://schemas.openxmlformats.org/officeDocument/2006/bibliography"/>
   </ds:schemaRefs>

</xml_diff>